<commit_message>
Proof read test plan document
</commit_message>
<xml_diff>
--- a/docs/Test Plan_Home Alarm Module.docx
+++ b/docs/Test Plan_Home Alarm Module.docx
@@ -27,13 +27,22 @@
     <w:p/>
     <w:p>
       <w:r>
-        <w:t>The plan is to test for expected output from the selected methods in this software layers in the order of how the information/ feedback is created or generated. Initially, I will want to test the detector classes to make sure that the information that the classes provide is useful, honest and fair.</w:t>
+        <w:t xml:space="preserve">The plan is to test for expected output from the selected methods in </w:t>
+      </w:r>
+      <w:r>
+        <w:t>the</w:t>
+      </w:r>
+      <w:r>
+        <w:t xml:space="preserve"> order of how the information/ feedback is created or generated. Initially, I will want to test the detector classes to make sure that the information that the classes provide is useful, honest</w:t>
+      </w:r>
+      <w:r>
+        <w:t>,</w:t>
+      </w:r>
+      <w:r>
+        <w:t xml:space="preserve"> and fair.</w:t>
       </w:r>
     </w:p>
     <w:p>
-      <w:r>
-        <w:t xml:space="preserve"> </w:t>
-      </w:r>
       <w:r>
         <w:rPr>
           <w:b/>
@@ -51,7 +60,7 @@
         <w:t>member variable</w:t>
       </w:r>
       <w:r>
-        <w:t>, of type string,</w:t>
+        <w:t xml:space="preserve"> of type string</w:t>
       </w:r>
       <w:r>
         <w:t xml:space="preserve"> for </w:t>
@@ -69,16 +78,46 @@
         <w:t>they are placed</w:t>
       </w:r>
       <w:r>
-        <w:t>. This class also has a Boolean flag that is an alarm status</w:t>
-      </w:r>
-      <w:r>
-        <w:t>, we will want to flip this flag for this sensor if the sensor is trigger. Initially this flag is set to false: meaning the sensor has not been tripped.</w:t>
+        <w:t xml:space="preserve">. This class also has a Boolean flag that </w:t>
+      </w:r>
+      <w:r>
+        <w:t>acts as the</w:t>
+      </w:r>
+      <w:r>
+        <w:t xml:space="preserve"> alarm status</w:t>
+      </w:r>
+      <w:r>
+        <w:t>. W</w:t>
+      </w:r>
+      <w:r>
+        <w:t xml:space="preserve">e will want to flip this flag for this sensor if the sensor is trigger. </w:t>
+      </w:r>
+      <w:r>
+        <w:t>By default</w:t>
+      </w:r>
+      <w:r>
+        <w:t>,</w:t>
+      </w:r>
+      <w:r>
+        <w:t xml:space="preserve"> this flag is set to false</w:t>
+      </w:r>
+      <w:r>
+        <w:t>,</w:t>
+      </w:r>
+      <w:r>
+        <w:t xml:space="preserve"> meaning the sensor has not been tripped.</w:t>
       </w:r>
       <w:r>
         <w:t xml:space="preserve"> There is a metho</w:t>
       </w:r>
       <w:r>
-        <w:t xml:space="preserve">d to generate a random number to simulate the detector being “tripped”. </w:t>
+        <w:t>d to generate a random number to simulate the detector being “tripped</w:t>
+      </w:r>
+      <w:r>
+        <w:t>.</w:t>
+      </w:r>
+      <w:r>
+        <w:t xml:space="preserve">” </w:t>
       </w:r>
       <w:r>
         <w:t xml:space="preserve"> </w:t>
@@ -89,13 +128,31 @@
     </w:p>
     <w:p>
       <w:r>
-        <w:t xml:space="preserve">I would like to slide randomness </w:t>
+        <w:t xml:space="preserve">I would like to </w:t>
+      </w:r>
+      <w:r>
+        <w:t>vary the</w:t>
+      </w:r>
+      <w:r>
+        <w:t xml:space="preserve"> randomness </w:t>
       </w:r>
       <w:r>
         <w:t xml:space="preserve">of the number generator </w:t>
       </w:r>
       <w:r>
-        <w:t xml:space="preserve">up and down for whole module testing purposes, but on an individual testing basis have the number entered be matched in unit less than or equal to 20% of the time. </w:t>
+        <w:t>up and down for whole module testing purposes, but on an individual testing basis</w:t>
+      </w:r>
+      <w:r>
+        <w:t>,</w:t>
+      </w:r>
+      <w:r>
+        <w:t xml:space="preserve"> have the number entered be matched in</w:t>
+      </w:r>
+      <w:r>
+        <w:t xml:space="preserve"> a test</w:t>
+      </w:r>
+      <w:r>
+        <w:t xml:space="preserve"> less than or equal to 20% of the time. </w:t>
       </w:r>
     </w:p>
     <w:p>
@@ -110,6 +167,9 @@
         <w:t>checkStatus</w:t>
       </w:r>
       <w:proofErr w:type="spellEnd"/>
+      <w:r>
+        <w:t>.</w:t>
+      </w:r>
       <w:r>
         <w:t>”</w:t>
       </w:r>
@@ -145,28 +205,13 @@
         <w:t>“</w:t>
       </w:r>
       <w:r>
-        <w:t>get</w:t>
-      </w:r>
-      <w:r>
-        <w:t xml:space="preserve"> </w:t>
-      </w:r>
-      <w:r>
-        <w:t>location</w:t>
+        <w:t>get location</w:t>
       </w:r>
       <w:r>
         <w:t>”</w:t>
       </w:r>
       <w:r>
-        <w:t xml:space="preserve"> </w:t>
-      </w:r>
-      <w:r>
-        <w:t xml:space="preserve">method </w:t>
-      </w:r>
-      <w:r>
-        <w:t xml:space="preserve">to return </w:t>
-      </w:r>
-      <w:r>
-        <w:t>the string that is entered.</w:t>
+        <w:t xml:space="preserve"> method to return the string that is entered.</w:t>
       </w:r>
     </w:p>
     <w:p>
@@ -260,25 +305,58 @@
         <w:t>ome alarm</w:t>
       </w:r>
       <w:r>
-        <w:t xml:space="preserve"> consists of sensor objects: CO2 detector, Motion Sensor, Smoke Sensor, and Window/Door sensor. It implements a list to keep track of each type of sensor object</w:t>
-      </w:r>
-      <w:r>
-        <w:t xml:space="preserve"> that is created in the overarching structure of the home alarm. And then there is a printed list of actions when the system simulation is running. I want to test that the </w:t>
+        <w:t xml:space="preserve"> consists of sensor objects: CO2 detector, Motion Sensor, Smoke Sensor, and Window/Door </w:t>
+      </w:r>
+      <w:r>
+        <w:t>S</w:t>
+      </w:r>
+      <w:r>
+        <w:t>ensor. It implements a list to keep track of each type of sensor object</w:t>
+      </w:r>
+      <w:r>
+        <w:t xml:space="preserve"> that is created in the overarching structure of the home alarm. </w:t>
+      </w:r>
+      <w:r>
+        <w:t>T</w:t>
+      </w:r>
+      <w:r>
+        <w:t xml:space="preserve">hen there is a printed list of actions when the system simulation is running. I want to test that the </w:t>
       </w:r>
       <w:r>
         <w:t xml:space="preserve">varying sensor object </w:t>
       </w:r>
       <w:r>
-        <w:t>list are being updated correctly. I will have one master list that tracks</w:t>
-      </w:r>
-      <w:r>
-        <w:t>/logs</w:t>
+        <w:t>list</w:t>
+      </w:r>
+      <w:r>
+        <w:t>s</w:t>
+      </w:r>
+      <w:r>
+        <w:t xml:space="preserve"> are being updated correctly. I will have one master list that tracks</w:t>
+      </w:r>
+      <w:r>
+        <w:t xml:space="preserve"> and </w:t>
+      </w:r>
+      <w:r>
+        <w:t>logs</w:t>
       </w:r>
       <w:r>
         <w:t xml:space="preserve"> all </w:t>
       </w:r>
       <w:r>
-        <w:t>of the action in the home alarm- meaning the setting of the system mode by detector, that detector’s location, and the type of detector that is firing. And I have another</w:t>
+        <w:t>of the action in the home alarm</w:t>
+      </w:r>
+      <w:r>
+        <w:t>,</w:t>
+      </w:r>
+      <w:r>
+        <w:t xml:space="preserve"> </w:t>
+      </w:r>
+      <w:r>
+        <w:t>including</w:t>
+      </w:r>
+      <w:r>
+        <w:t xml:space="preserve"> the setting of the system mode by detector, that detector’s location, and the type of detector that is firing. And I have another</w:t>
       </w:r>
       <w:r>
         <w:t xml:space="preserve"> list</w:t>
@@ -287,7 +365,19 @@
         <w:t xml:space="preserve"> that will clear before the action is performed again</w:t>
       </w:r>
       <w:r>
-        <w:t xml:space="preserve">, more of an immediate report to a user. </w:t>
+        <w:t xml:space="preserve">, </w:t>
+      </w:r>
+      <w:r>
+        <w:t xml:space="preserve">which will be </w:t>
+      </w:r>
+      <w:r>
+        <w:t xml:space="preserve">more of an immediate report to </w:t>
+      </w:r>
+      <w:r>
+        <w:t>the</w:t>
+      </w:r>
+      <w:r>
+        <w:t xml:space="preserve"> user. </w:t>
       </w:r>
     </w:p>
     <w:p/>
@@ -419,13 +509,34 @@
         <w:t>”</w:t>
       </w:r>
       <w:r>
-        <w:t xml:space="preserve"> to interact/interface with the monitor Module. Things that I currently to bubble up to that is the ability to demo the system once it is set up. I want to send the “filtered list” up to the monitor,</w:t>
+        <w:t xml:space="preserve"> to interact/interface with the monitor </w:t>
+      </w:r>
+      <w:r>
+        <w:t>m</w:t>
+      </w:r>
+      <w:r>
+        <w:t>odule. I currently</w:t>
+      </w:r>
+      <w:r>
+        <w:t xml:space="preserve"> need</w:t>
+      </w:r>
+      <w:r>
+        <w:t xml:space="preserve"> to </w:t>
+      </w:r>
+      <w:r>
+        <w:t xml:space="preserve">figure out how to </w:t>
+      </w:r>
+      <w:r>
+        <w:t>demo the system once it is set up. I want to send the “filtered list” up to the monitor,</w:t>
       </w:r>
       <w:r>
         <w:t xml:space="preserve"> make the “list of actions” available for retrieval, </w:t>
       </w:r>
       <w:r>
-        <w:t xml:space="preserve">and I want to send </w:t>
+        <w:t>s</w:t>
+      </w:r>
+      <w:r>
+        <w:t xml:space="preserve">end </w:t>
       </w:r>
       <w:r>
         <w:t>messages to the monitor to dispatch for appropriate help.</w:t>
@@ -2017,6 +2128,7 @@
     <w:lsdException w:name="HTML Sample" w:semiHidden="1" w:unhideWhenUsed="1"/>
     <w:lsdException w:name="HTML Typewriter" w:semiHidden="1" w:unhideWhenUsed="1"/>
     <w:lsdException w:name="HTML Variable" w:semiHidden="1" w:unhideWhenUsed="1"/>
+    <w:lsdException w:name="Normal Table" w:semiHidden="1" w:unhideWhenUsed="1"/>
     <w:lsdException w:name="annotation subject" w:semiHidden="1" w:unhideWhenUsed="1"/>
     <w:lsdException w:name="No List" w:semiHidden="1" w:unhideWhenUsed="1"/>
     <w:lsdException w:name="Outline List 1" w:semiHidden="1" w:unhideWhenUsed="1"/>
@@ -2060,8 +2172,10 @@
     <w:lsdException w:name="Table Elegant" w:semiHidden="1" w:unhideWhenUsed="1"/>
     <w:lsdException w:name="Table Professional" w:semiHidden="1" w:unhideWhenUsed="1"/>
     <w:lsdException w:name="Table Subtle 1" w:semiHidden="1" w:unhideWhenUsed="1"/>
+    <w:lsdException w:name="Table Subtle 2" w:semiHidden="1" w:unhideWhenUsed="1"/>
     <w:lsdException w:name="Table Web 1" w:semiHidden="1" w:unhideWhenUsed="1"/>
     <w:lsdException w:name="Table Web 2" w:semiHidden="1" w:unhideWhenUsed="1"/>
+    <w:lsdException w:name="Table Web 3" w:semiHidden="1" w:unhideWhenUsed="1"/>
     <w:lsdException w:name="Balloon Text" w:semiHidden="1" w:unhideWhenUsed="1"/>
     <w:lsdException w:name="Table Grid" w:uiPriority="39"/>
     <w:lsdException w:name="Table Theme" w:semiHidden="1" w:unhideWhenUsed="1"/>
@@ -3525,6 +3639,141 @@
 </file>
 
 <file path=customXml/item1.xml><?xml version="1.0" encoding="utf-8"?>
+<p:properties xmlns:p="http://schemas.microsoft.com/office/2006/metadata/properties" xmlns:xsi="http://www.w3.org/2001/XMLSchema-instance" xmlns:pc="http://schemas.microsoft.com/office/infopath/2007/PartnerControls">
+  <documentManagement>
+    <APDescription xmlns="4873beb7-5857-4685-be1f-d57550cc96cc" xsi:nil="true"/>
+    <AssetExpire xmlns="4873beb7-5857-4685-be1f-d57550cc96cc">2029-01-01T08:00:00+00:00</AssetExpire>
+    <CampaignTagsTaxHTField0 xmlns="4873beb7-5857-4685-be1f-d57550cc96cc">
+      <Terms xmlns="http://schemas.microsoft.com/office/infopath/2007/PartnerControls"/>
+    </CampaignTagsTaxHTField0>
+    <IntlLangReviewDate xmlns="4873beb7-5857-4685-be1f-d57550cc96cc" xsi:nil="true"/>
+    <TPFriendlyName xmlns="4873beb7-5857-4685-be1f-d57550cc96cc" xsi:nil="true"/>
+    <IntlLangReview xmlns="4873beb7-5857-4685-be1f-d57550cc96cc">false</IntlLangReview>
+    <LocLastLocAttemptVersionLookup xmlns="4873beb7-5857-4685-be1f-d57550cc96cc">856581</LocLastLocAttemptVersionLookup>
+    <PolicheckWords xmlns="4873beb7-5857-4685-be1f-d57550cc96cc" xsi:nil="true"/>
+    <SubmitterId xmlns="4873beb7-5857-4685-be1f-d57550cc96cc" xsi:nil="true"/>
+    <AcquiredFrom xmlns="4873beb7-5857-4685-be1f-d57550cc96cc">Internal MS</AcquiredFrom>
+    <EditorialStatus xmlns="4873beb7-5857-4685-be1f-d57550cc96cc">Complete</EditorialStatus>
+    <Markets xmlns="4873beb7-5857-4685-be1f-d57550cc96cc"/>
+    <OriginAsset xmlns="4873beb7-5857-4685-be1f-d57550cc96cc" xsi:nil="true"/>
+    <AssetStart xmlns="4873beb7-5857-4685-be1f-d57550cc96cc">2012-09-19T07:42:00+00:00</AssetStart>
+    <FriendlyTitle xmlns="4873beb7-5857-4685-be1f-d57550cc96cc" xsi:nil="true"/>
+    <MarketSpecific xmlns="4873beb7-5857-4685-be1f-d57550cc96cc">false</MarketSpecific>
+    <TPNamespace xmlns="4873beb7-5857-4685-be1f-d57550cc96cc" xsi:nil="true"/>
+    <PublishStatusLookup xmlns="4873beb7-5857-4685-be1f-d57550cc96cc">
+      <Value>1622610</Value>
+    </PublishStatusLookup>
+    <APAuthor xmlns="4873beb7-5857-4685-be1f-d57550cc96cc">
+      <UserInfo>
+        <DisplayName>REDMOND\v-aptall</DisplayName>
+        <AccountId>2566</AccountId>
+        <AccountType/>
+      </UserInfo>
+    </APAuthor>
+    <TPCommandLine xmlns="4873beb7-5857-4685-be1f-d57550cc96cc" xsi:nil="true"/>
+    <IntlLangReviewer xmlns="4873beb7-5857-4685-be1f-d57550cc96cc" xsi:nil="true"/>
+    <OpenTemplate xmlns="4873beb7-5857-4685-be1f-d57550cc96cc">true</OpenTemplate>
+    <CSXSubmissionDate xmlns="4873beb7-5857-4685-be1f-d57550cc96cc" xsi:nil="true"/>
+    <TaxCatchAll xmlns="4873beb7-5857-4685-be1f-d57550cc96cc"/>
+    <Manager xmlns="4873beb7-5857-4685-be1f-d57550cc96cc" xsi:nil="true"/>
+    <NumericId xmlns="4873beb7-5857-4685-be1f-d57550cc96cc" xsi:nil="true"/>
+    <ParentAssetId xmlns="4873beb7-5857-4685-be1f-d57550cc96cc" xsi:nil="true"/>
+    <OriginalSourceMarket xmlns="4873beb7-5857-4685-be1f-d57550cc96cc" xsi:nil="true"/>
+    <ApprovalStatus xmlns="4873beb7-5857-4685-be1f-d57550cc96cc">InProgress</ApprovalStatus>
+    <TPComponent xmlns="4873beb7-5857-4685-be1f-d57550cc96cc" xsi:nil="true"/>
+    <EditorialTags xmlns="4873beb7-5857-4685-be1f-d57550cc96cc" xsi:nil="true"/>
+    <TPExecutable xmlns="4873beb7-5857-4685-be1f-d57550cc96cc" xsi:nil="true"/>
+    <TPLaunchHelpLink xmlns="4873beb7-5857-4685-be1f-d57550cc96cc" xsi:nil="true"/>
+    <LocComments xmlns="4873beb7-5857-4685-be1f-d57550cc96cc" xsi:nil="true"/>
+    <LocRecommendedHandoff xmlns="4873beb7-5857-4685-be1f-d57550cc96cc" xsi:nil="true"/>
+    <SourceTitle xmlns="4873beb7-5857-4685-be1f-d57550cc96cc" xsi:nil="true"/>
+    <CSXUpdate xmlns="4873beb7-5857-4685-be1f-d57550cc96cc">false</CSXUpdate>
+    <IntlLocPriority xmlns="4873beb7-5857-4685-be1f-d57550cc96cc" xsi:nil="true"/>
+    <UAProjectedTotalWords xmlns="4873beb7-5857-4685-be1f-d57550cc96cc" xsi:nil="true"/>
+    <AssetType xmlns="4873beb7-5857-4685-be1f-d57550cc96cc">TP</AssetType>
+    <MachineTranslated xmlns="4873beb7-5857-4685-be1f-d57550cc96cc">false</MachineTranslated>
+    <OutputCachingOn xmlns="4873beb7-5857-4685-be1f-d57550cc96cc">false</OutputCachingOn>
+    <TemplateStatus xmlns="4873beb7-5857-4685-be1f-d57550cc96cc">Complete</TemplateStatus>
+    <IsSearchable xmlns="4873beb7-5857-4685-be1f-d57550cc96cc">true</IsSearchable>
+    <ContentItem xmlns="4873beb7-5857-4685-be1f-d57550cc96cc" xsi:nil="true"/>
+    <HandoffToMSDN xmlns="4873beb7-5857-4685-be1f-d57550cc96cc" xsi:nil="true"/>
+    <ShowIn xmlns="4873beb7-5857-4685-be1f-d57550cc96cc">Show everywhere</ShowIn>
+    <ThumbnailAssetId xmlns="4873beb7-5857-4685-be1f-d57550cc96cc" xsi:nil="true"/>
+    <UALocComments xmlns="4873beb7-5857-4685-be1f-d57550cc96cc" xsi:nil="true"/>
+    <UALocRecommendation xmlns="4873beb7-5857-4685-be1f-d57550cc96cc">Localize</UALocRecommendation>
+    <LastModifiedDateTime xmlns="4873beb7-5857-4685-be1f-d57550cc96cc" xsi:nil="true"/>
+    <LegacyData xmlns="4873beb7-5857-4685-be1f-d57550cc96cc" xsi:nil="true"/>
+    <LocManualTestRequired xmlns="4873beb7-5857-4685-be1f-d57550cc96cc">false</LocManualTestRequired>
+    <LocMarketGroupTiers2 xmlns="4873beb7-5857-4685-be1f-d57550cc96cc" xsi:nil="true"/>
+    <ClipArtFilename xmlns="4873beb7-5857-4685-be1f-d57550cc96cc" xsi:nil="true"/>
+    <TPApplication xmlns="4873beb7-5857-4685-be1f-d57550cc96cc" xsi:nil="true"/>
+    <CSXHash xmlns="4873beb7-5857-4685-be1f-d57550cc96cc" xsi:nil="true"/>
+    <DirectSourceMarket xmlns="4873beb7-5857-4685-be1f-d57550cc96cc" xsi:nil="true"/>
+    <PrimaryImageGen xmlns="4873beb7-5857-4685-be1f-d57550cc96cc">true</PrimaryImageGen>
+    <PlannedPubDate xmlns="4873beb7-5857-4685-be1f-d57550cc96cc" xsi:nil="true"/>
+    <CSXSubmissionMarket xmlns="4873beb7-5857-4685-be1f-d57550cc96cc" xsi:nil="true"/>
+    <Downloads xmlns="4873beb7-5857-4685-be1f-d57550cc96cc">0</Downloads>
+    <ArtSampleDocs xmlns="4873beb7-5857-4685-be1f-d57550cc96cc" xsi:nil="true"/>
+    <TrustLevel xmlns="4873beb7-5857-4685-be1f-d57550cc96cc">1 Microsoft Managed Content</TrustLevel>
+    <BlockPublish xmlns="4873beb7-5857-4685-be1f-d57550cc96cc">false</BlockPublish>
+    <TPLaunchHelpLinkType xmlns="4873beb7-5857-4685-be1f-d57550cc96cc">Template</TPLaunchHelpLinkType>
+    <LocalizationTagsTaxHTField0 xmlns="4873beb7-5857-4685-be1f-d57550cc96cc">
+      <Terms xmlns="http://schemas.microsoft.com/office/infopath/2007/PartnerControls"/>
+    </LocalizationTagsTaxHTField0>
+    <BusinessGroup xmlns="4873beb7-5857-4685-be1f-d57550cc96cc" xsi:nil="true"/>
+    <Providers xmlns="4873beb7-5857-4685-be1f-d57550cc96cc" xsi:nil="true"/>
+    <TemplateTemplateType xmlns="4873beb7-5857-4685-be1f-d57550cc96cc">Word Document Template</TemplateTemplateType>
+    <TimesCloned xmlns="4873beb7-5857-4685-be1f-d57550cc96cc" xsi:nil="true"/>
+    <TPAppVersion xmlns="4873beb7-5857-4685-be1f-d57550cc96cc" xsi:nil="true"/>
+    <VoteCount xmlns="4873beb7-5857-4685-be1f-d57550cc96cc" xsi:nil="true"/>
+    <AverageRating xmlns="4873beb7-5857-4685-be1f-d57550cc96cc" xsi:nil="true"/>
+    <FeatureTagsTaxHTField0 xmlns="4873beb7-5857-4685-be1f-d57550cc96cc">
+      <Terms xmlns="http://schemas.microsoft.com/office/infopath/2007/PartnerControls"/>
+    </FeatureTagsTaxHTField0>
+    <Provider xmlns="4873beb7-5857-4685-be1f-d57550cc96cc" xsi:nil="true"/>
+    <UACurrentWords xmlns="4873beb7-5857-4685-be1f-d57550cc96cc" xsi:nil="true"/>
+    <AssetId xmlns="4873beb7-5857-4685-be1f-d57550cc96cc">TP103457714</AssetId>
+    <TPClientViewer xmlns="4873beb7-5857-4685-be1f-d57550cc96cc" xsi:nil="true"/>
+    <DSATActionTaken xmlns="4873beb7-5857-4685-be1f-d57550cc96cc" xsi:nil="true"/>
+    <APEditor xmlns="4873beb7-5857-4685-be1f-d57550cc96cc">
+      <UserInfo>
+        <DisplayName/>
+        <AccountId xsi:nil="true"/>
+        <AccountType/>
+      </UserInfo>
+    </APEditor>
+    <TPInstallLocation xmlns="4873beb7-5857-4685-be1f-d57550cc96cc" xsi:nil="true"/>
+    <OOCacheId xmlns="4873beb7-5857-4685-be1f-d57550cc96cc" xsi:nil="true"/>
+    <IsDeleted xmlns="4873beb7-5857-4685-be1f-d57550cc96cc">false</IsDeleted>
+    <PublishTargets xmlns="4873beb7-5857-4685-be1f-d57550cc96cc">OfficeOnlineVNext</PublishTargets>
+    <ApprovalLog xmlns="4873beb7-5857-4685-be1f-d57550cc96cc" xsi:nil="true"/>
+    <BugNumber xmlns="4873beb7-5857-4685-be1f-d57550cc96cc" xsi:nil="true"/>
+    <CrawlForDependencies xmlns="4873beb7-5857-4685-be1f-d57550cc96cc">false</CrawlForDependencies>
+    <InternalTagsTaxHTField0 xmlns="4873beb7-5857-4685-be1f-d57550cc96cc">
+      <Terms xmlns="http://schemas.microsoft.com/office/infopath/2007/PartnerControls"/>
+    </InternalTagsTaxHTField0>
+    <LastHandOff xmlns="4873beb7-5857-4685-be1f-d57550cc96cc" xsi:nil="true"/>
+    <Milestone xmlns="4873beb7-5857-4685-be1f-d57550cc96cc" xsi:nil="true"/>
+    <OriginalRelease xmlns="4873beb7-5857-4685-be1f-d57550cc96cc">15</OriginalRelease>
+    <RecommendationsModifier xmlns="4873beb7-5857-4685-be1f-d57550cc96cc" xsi:nil="true"/>
+    <ScenarioTagsTaxHTField0 xmlns="4873beb7-5857-4685-be1f-d57550cc96cc">
+      <Terms xmlns="http://schemas.microsoft.com/office/infopath/2007/PartnerControls"/>
+    </ScenarioTagsTaxHTField0>
+    <UANotes xmlns="4873beb7-5857-4685-be1f-d57550cc96cc" xsi:nil="true"/>
+  </documentManagement>
+</p:properties>
+</file>
+
+<file path=customXml/item2.xml><?xml version="1.0" encoding="utf-8"?>
+<?mso-contentType ?>
+<FormTemplates xmlns="http://schemas.microsoft.com/sharepoint/v3/contenttype/forms">
+  <Display>DocumentLibraryForm</Display>
+  <Edit>AssetEditForm</Edit>
+  <New>DocumentLibraryForm</New>
+</FormTemplates>
+</file>
+
+<file path=customXml/item3.xml><?xml version="1.0" encoding="utf-8"?>
 <ct:contentTypeSchema xmlns:ct="http://schemas.microsoft.com/office/2006/metadata/contentType" xmlns:ma="http://schemas.microsoft.com/office/2006/metadata/properties/metaAttributes" ct:_="" ma:_="" ma:contentTypeName="TemplateFile" ma:contentTypeID="0x0101006EDDDB5EE6D98C44930B742096920B300400F5B6D36B3EF94B4E9A635CDF2A18F5B8" ma:contentTypeVersion="72" ma:contentTypeDescription="Create a new document." ma:contentTypeScope="" ma:versionID="a23e56308344d904b51738559c3d67c9">
   <xsd:schema xmlns:xsd="http://www.w3.org/2001/XMLSchema" xmlns:xs="http://www.w3.org/2001/XMLSchema" xmlns:p="http://schemas.microsoft.com/office/2006/metadata/properties" xmlns:ns2="4873beb7-5857-4685-be1f-d57550cc96cc" targetNamespace="http://schemas.microsoft.com/office/2006/metadata/properties" ma:root="true" ma:fieldsID="cd0908cc4600e77bf5da051303e00c8d" ns2:_="">
     <xsd:import namespace="4873beb7-5857-4685-be1f-d57550cc96cc"/>
@@ -4564,142 +4813,25 @@
 </ct:contentTypeSchema>
 </file>
 
-<file path=customXml/item2.xml><?xml version="1.0" encoding="utf-8"?>
-<?mso-contentType ?>
-<FormTemplates xmlns="http://schemas.microsoft.com/sharepoint/v3/contenttype/forms">
-  <Display>DocumentLibraryForm</Display>
-  <Edit>AssetEditForm</Edit>
-  <New>DocumentLibraryForm</New>
-</FormTemplates>
+<file path=customXml/itemProps1.xml><?xml version="1.0" encoding="utf-8"?>
+<ds:datastoreItem xmlns:ds="http://schemas.openxmlformats.org/officeDocument/2006/customXml" ds:itemID="{63671810-3EF7-4C8E-BCBA-248ABE2BAB39}">
+  <ds:schemaRefs>
+    <ds:schemaRef ds:uri="http://schemas.microsoft.com/office/2006/metadata/properties"/>
+    <ds:schemaRef ds:uri="http://schemas.microsoft.com/office/infopath/2007/PartnerControls"/>
+    <ds:schemaRef ds:uri="4873beb7-5857-4685-be1f-d57550cc96cc"/>
+  </ds:schemaRefs>
+</ds:datastoreItem>
 </file>
 
-<file path=customXml/item3.xml><?xml version="1.0" encoding="utf-8"?>
-<p:properties xmlns:p="http://schemas.microsoft.com/office/2006/metadata/properties" xmlns:xsi="http://www.w3.org/2001/XMLSchema-instance" xmlns:pc="http://schemas.microsoft.com/office/infopath/2007/PartnerControls">
-  <documentManagement>
-    <APDescription xmlns="4873beb7-5857-4685-be1f-d57550cc96cc" xsi:nil="true"/>
-    <AssetExpire xmlns="4873beb7-5857-4685-be1f-d57550cc96cc">2029-01-01T08:00:00+00:00</AssetExpire>
-    <CampaignTagsTaxHTField0 xmlns="4873beb7-5857-4685-be1f-d57550cc96cc">
-      <Terms xmlns="http://schemas.microsoft.com/office/infopath/2007/PartnerControls"/>
-    </CampaignTagsTaxHTField0>
-    <IntlLangReviewDate xmlns="4873beb7-5857-4685-be1f-d57550cc96cc" xsi:nil="true"/>
-    <TPFriendlyName xmlns="4873beb7-5857-4685-be1f-d57550cc96cc" xsi:nil="true"/>
-    <IntlLangReview xmlns="4873beb7-5857-4685-be1f-d57550cc96cc">false</IntlLangReview>
-    <LocLastLocAttemptVersionLookup xmlns="4873beb7-5857-4685-be1f-d57550cc96cc">856581</LocLastLocAttemptVersionLookup>
-    <PolicheckWords xmlns="4873beb7-5857-4685-be1f-d57550cc96cc" xsi:nil="true"/>
-    <SubmitterId xmlns="4873beb7-5857-4685-be1f-d57550cc96cc" xsi:nil="true"/>
-    <AcquiredFrom xmlns="4873beb7-5857-4685-be1f-d57550cc96cc">Internal MS</AcquiredFrom>
-    <EditorialStatus xmlns="4873beb7-5857-4685-be1f-d57550cc96cc">Complete</EditorialStatus>
-    <Markets xmlns="4873beb7-5857-4685-be1f-d57550cc96cc"/>
-    <OriginAsset xmlns="4873beb7-5857-4685-be1f-d57550cc96cc" xsi:nil="true"/>
-    <AssetStart xmlns="4873beb7-5857-4685-be1f-d57550cc96cc">2012-09-19T07:42:00+00:00</AssetStart>
-    <FriendlyTitle xmlns="4873beb7-5857-4685-be1f-d57550cc96cc" xsi:nil="true"/>
-    <MarketSpecific xmlns="4873beb7-5857-4685-be1f-d57550cc96cc">false</MarketSpecific>
-    <TPNamespace xmlns="4873beb7-5857-4685-be1f-d57550cc96cc" xsi:nil="true"/>
-    <PublishStatusLookup xmlns="4873beb7-5857-4685-be1f-d57550cc96cc">
-      <Value>1622610</Value>
-    </PublishStatusLookup>
-    <APAuthor xmlns="4873beb7-5857-4685-be1f-d57550cc96cc">
-      <UserInfo>
-        <DisplayName>REDMOND\v-aptall</DisplayName>
-        <AccountId>2566</AccountId>
-        <AccountType/>
-      </UserInfo>
-    </APAuthor>
-    <TPCommandLine xmlns="4873beb7-5857-4685-be1f-d57550cc96cc" xsi:nil="true"/>
-    <IntlLangReviewer xmlns="4873beb7-5857-4685-be1f-d57550cc96cc" xsi:nil="true"/>
-    <OpenTemplate xmlns="4873beb7-5857-4685-be1f-d57550cc96cc">true</OpenTemplate>
-    <CSXSubmissionDate xmlns="4873beb7-5857-4685-be1f-d57550cc96cc" xsi:nil="true"/>
-    <TaxCatchAll xmlns="4873beb7-5857-4685-be1f-d57550cc96cc"/>
-    <Manager xmlns="4873beb7-5857-4685-be1f-d57550cc96cc" xsi:nil="true"/>
-    <NumericId xmlns="4873beb7-5857-4685-be1f-d57550cc96cc" xsi:nil="true"/>
-    <ParentAssetId xmlns="4873beb7-5857-4685-be1f-d57550cc96cc" xsi:nil="true"/>
-    <OriginalSourceMarket xmlns="4873beb7-5857-4685-be1f-d57550cc96cc" xsi:nil="true"/>
-    <ApprovalStatus xmlns="4873beb7-5857-4685-be1f-d57550cc96cc">InProgress</ApprovalStatus>
-    <TPComponent xmlns="4873beb7-5857-4685-be1f-d57550cc96cc" xsi:nil="true"/>
-    <EditorialTags xmlns="4873beb7-5857-4685-be1f-d57550cc96cc" xsi:nil="true"/>
-    <TPExecutable xmlns="4873beb7-5857-4685-be1f-d57550cc96cc" xsi:nil="true"/>
-    <TPLaunchHelpLink xmlns="4873beb7-5857-4685-be1f-d57550cc96cc" xsi:nil="true"/>
-    <LocComments xmlns="4873beb7-5857-4685-be1f-d57550cc96cc" xsi:nil="true"/>
-    <LocRecommendedHandoff xmlns="4873beb7-5857-4685-be1f-d57550cc96cc" xsi:nil="true"/>
-    <SourceTitle xmlns="4873beb7-5857-4685-be1f-d57550cc96cc" xsi:nil="true"/>
-    <CSXUpdate xmlns="4873beb7-5857-4685-be1f-d57550cc96cc">false</CSXUpdate>
-    <IntlLocPriority xmlns="4873beb7-5857-4685-be1f-d57550cc96cc" xsi:nil="true"/>
-    <UAProjectedTotalWords xmlns="4873beb7-5857-4685-be1f-d57550cc96cc" xsi:nil="true"/>
-    <AssetType xmlns="4873beb7-5857-4685-be1f-d57550cc96cc">TP</AssetType>
-    <MachineTranslated xmlns="4873beb7-5857-4685-be1f-d57550cc96cc">false</MachineTranslated>
-    <OutputCachingOn xmlns="4873beb7-5857-4685-be1f-d57550cc96cc">false</OutputCachingOn>
-    <TemplateStatus xmlns="4873beb7-5857-4685-be1f-d57550cc96cc">Complete</TemplateStatus>
-    <IsSearchable xmlns="4873beb7-5857-4685-be1f-d57550cc96cc">true</IsSearchable>
-    <ContentItem xmlns="4873beb7-5857-4685-be1f-d57550cc96cc" xsi:nil="true"/>
-    <HandoffToMSDN xmlns="4873beb7-5857-4685-be1f-d57550cc96cc" xsi:nil="true"/>
-    <ShowIn xmlns="4873beb7-5857-4685-be1f-d57550cc96cc">Show everywhere</ShowIn>
-    <ThumbnailAssetId xmlns="4873beb7-5857-4685-be1f-d57550cc96cc" xsi:nil="true"/>
-    <UALocComments xmlns="4873beb7-5857-4685-be1f-d57550cc96cc" xsi:nil="true"/>
-    <UALocRecommendation xmlns="4873beb7-5857-4685-be1f-d57550cc96cc">Localize</UALocRecommendation>
-    <LastModifiedDateTime xmlns="4873beb7-5857-4685-be1f-d57550cc96cc" xsi:nil="true"/>
-    <LegacyData xmlns="4873beb7-5857-4685-be1f-d57550cc96cc" xsi:nil="true"/>
-    <LocManualTestRequired xmlns="4873beb7-5857-4685-be1f-d57550cc96cc">false</LocManualTestRequired>
-    <LocMarketGroupTiers2 xmlns="4873beb7-5857-4685-be1f-d57550cc96cc" xsi:nil="true"/>
-    <ClipArtFilename xmlns="4873beb7-5857-4685-be1f-d57550cc96cc" xsi:nil="true"/>
-    <TPApplication xmlns="4873beb7-5857-4685-be1f-d57550cc96cc" xsi:nil="true"/>
-    <CSXHash xmlns="4873beb7-5857-4685-be1f-d57550cc96cc" xsi:nil="true"/>
-    <DirectSourceMarket xmlns="4873beb7-5857-4685-be1f-d57550cc96cc" xsi:nil="true"/>
-    <PrimaryImageGen xmlns="4873beb7-5857-4685-be1f-d57550cc96cc">true</PrimaryImageGen>
-    <PlannedPubDate xmlns="4873beb7-5857-4685-be1f-d57550cc96cc" xsi:nil="true"/>
-    <CSXSubmissionMarket xmlns="4873beb7-5857-4685-be1f-d57550cc96cc" xsi:nil="true"/>
-    <Downloads xmlns="4873beb7-5857-4685-be1f-d57550cc96cc">0</Downloads>
-    <ArtSampleDocs xmlns="4873beb7-5857-4685-be1f-d57550cc96cc" xsi:nil="true"/>
-    <TrustLevel xmlns="4873beb7-5857-4685-be1f-d57550cc96cc">1 Microsoft Managed Content</TrustLevel>
-    <BlockPublish xmlns="4873beb7-5857-4685-be1f-d57550cc96cc">false</BlockPublish>
-    <TPLaunchHelpLinkType xmlns="4873beb7-5857-4685-be1f-d57550cc96cc">Template</TPLaunchHelpLinkType>
-    <LocalizationTagsTaxHTField0 xmlns="4873beb7-5857-4685-be1f-d57550cc96cc">
-      <Terms xmlns="http://schemas.microsoft.com/office/infopath/2007/PartnerControls"/>
-    </LocalizationTagsTaxHTField0>
-    <BusinessGroup xmlns="4873beb7-5857-4685-be1f-d57550cc96cc" xsi:nil="true"/>
-    <Providers xmlns="4873beb7-5857-4685-be1f-d57550cc96cc" xsi:nil="true"/>
-    <TemplateTemplateType xmlns="4873beb7-5857-4685-be1f-d57550cc96cc">Word Document Template</TemplateTemplateType>
-    <TimesCloned xmlns="4873beb7-5857-4685-be1f-d57550cc96cc" xsi:nil="true"/>
-    <TPAppVersion xmlns="4873beb7-5857-4685-be1f-d57550cc96cc" xsi:nil="true"/>
-    <VoteCount xmlns="4873beb7-5857-4685-be1f-d57550cc96cc" xsi:nil="true"/>
-    <AverageRating xmlns="4873beb7-5857-4685-be1f-d57550cc96cc" xsi:nil="true"/>
-    <FeatureTagsTaxHTField0 xmlns="4873beb7-5857-4685-be1f-d57550cc96cc">
-      <Terms xmlns="http://schemas.microsoft.com/office/infopath/2007/PartnerControls"/>
-    </FeatureTagsTaxHTField0>
-    <Provider xmlns="4873beb7-5857-4685-be1f-d57550cc96cc" xsi:nil="true"/>
-    <UACurrentWords xmlns="4873beb7-5857-4685-be1f-d57550cc96cc" xsi:nil="true"/>
-    <AssetId xmlns="4873beb7-5857-4685-be1f-d57550cc96cc">TP103457714</AssetId>
-    <TPClientViewer xmlns="4873beb7-5857-4685-be1f-d57550cc96cc" xsi:nil="true"/>
-    <DSATActionTaken xmlns="4873beb7-5857-4685-be1f-d57550cc96cc" xsi:nil="true"/>
-    <APEditor xmlns="4873beb7-5857-4685-be1f-d57550cc96cc">
-      <UserInfo>
-        <DisplayName/>
-        <AccountId xsi:nil="true"/>
-        <AccountType/>
-      </UserInfo>
-    </APEditor>
-    <TPInstallLocation xmlns="4873beb7-5857-4685-be1f-d57550cc96cc" xsi:nil="true"/>
-    <OOCacheId xmlns="4873beb7-5857-4685-be1f-d57550cc96cc" xsi:nil="true"/>
-    <IsDeleted xmlns="4873beb7-5857-4685-be1f-d57550cc96cc">false</IsDeleted>
-    <PublishTargets xmlns="4873beb7-5857-4685-be1f-d57550cc96cc">OfficeOnlineVNext</PublishTargets>
-    <ApprovalLog xmlns="4873beb7-5857-4685-be1f-d57550cc96cc" xsi:nil="true"/>
-    <BugNumber xmlns="4873beb7-5857-4685-be1f-d57550cc96cc" xsi:nil="true"/>
-    <CrawlForDependencies xmlns="4873beb7-5857-4685-be1f-d57550cc96cc">false</CrawlForDependencies>
-    <InternalTagsTaxHTField0 xmlns="4873beb7-5857-4685-be1f-d57550cc96cc">
-      <Terms xmlns="http://schemas.microsoft.com/office/infopath/2007/PartnerControls"/>
-    </InternalTagsTaxHTField0>
-    <LastHandOff xmlns="4873beb7-5857-4685-be1f-d57550cc96cc" xsi:nil="true"/>
-    <Milestone xmlns="4873beb7-5857-4685-be1f-d57550cc96cc" xsi:nil="true"/>
-    <OriginalRelease xmlns="4873beb7-5857-4685-be1f-d57550cc96cc">15</OriginalRelease>
-    <RecommendationsModifier xmlns="4873beb7-5857-4685-be1f-d57550cc96cc" xsi:nil="true"/>
-    <ScenarioTagsTaxHTField0 xmlns="4873beb7-5857-4685-be1f-d57550cc96cc">
-      <Terms xmlns="http://schemas.microsoft.com/office/infopath/2007/PartnerControls"/>
-    </ScenarioTagsTaxHTField0>
-    <UANotes xmlns="4873beb7-5857-4685-be1f-d57550cc96cc" xsi:nil="true"/>
-  </documentManagement>
-</p:properties>
+<file path=customXml/itemProps2.xml><?xml version="1.0" encoding="utf-8"?>
+<ds:datastoreItem xmlns:ds="http://schemas.openxmlformats.org/officeDocument/2006/customXml" ds:itemID="{499EA1EC-B023-4266-9865-E1EDA122A8C9}">
+  <ds:schemaRefs>
+    <ds:schemaRef ds:uri="http://schemas.microsoft.com/sharepoint/v3/contenttype/forms"/>
+  </ds:schemaRefs>
+</ds:datastoreItem>
 </file>
 
-<file path=customXml/itemProps1.xml><?xml version="1.0" encoding="utf-8"?>
+<file path=customXml/itemProps3.xml><?xml version="1.0" encoding="utf-8"?>
 <ds:datastoreItem xmlns:ds="http://schemas.openxmlformats.org/officeDocument/2006/customXml" ds:itemID="{9332E30D-EFB4-40E8-AB8F-C2E02C2E75EB}">
   <ds:schemaRefs>
     <ds:schemaRef ds:uri="http://schemas.microsoft.com/office/2006/metadata/contentType"/>
@@ -4715,22 +4847,4 @@
     <ds:schemaRef ds:uri="http://schemas.microsoft.com/internal/obd"/>
   </ds:schemaRefs>
 </ds:datastoreItem>
-</file>
-
-<file path=customXml/itemProps2.xml><?xml version="1.0" encoding="utf-8"?>
-<ds:datastoreItem xmlns:ds="http://schemas.openxmlformats.org/officeDocument/2006/customXml" ds:itemID="{499EA1EC-B023-4266-9865-E1EDA122A8C9}">
-  <ds:schemaRefs>
-    <ds:schemaRef ds:uri="http://schemas.microsoft.com/sharepoint/v3/contenttype/forms"/>
-  </ds:schemaRefs>
-</ds:datastoreItem>
-</file>
-
-<file path=customXml/itemProps3.xml><?xml version="1.0" encoding="utf-8"?>
-<ds:datastoreItem xmlns:ds="http://schemas.openxmlformats.org/officeDocument/2006/customXml" ds:itemID="{63671810-3EF7-4C8E-BCBA-248ABE2BAB39}">
-  <ds:schemaRefs>
-    <ds:schemaRef ds:uri="http://schemas.microsoft.com/office/2006/metadata/properties"/>
-    <ds:schemaRef ds:uri="http://schemas.microsoft.com/office/infopath/2007/PartnerControls"/>
-    <ds:schemaRef ds:uri="4873beb7-5857-4685-be1f-d57550cc96cc"/>
-  </ds:schemaRefs>
-</ds:datastoreItem>
 </file>
</xml_diff>